<commit_message>
Méthodes partie 2-1. Pas grand chose
</commit_message>
<xml_diff>
--- a/Rapport TDTP3_Decathlon.docx
+++ b/Rapport TDTP3_Decathlon.docx
@@ -105,7 +105,7 @@
         <w:rPr>
           <w:b/>
           <w:bCs/>
-          <w:color w:val="FF0000"/>
+          <w:color w:val="4472C4" w:themeColor="accent1"/>
           <w:sz w:val="36"/>
           <w:szCs w:val="36"/>
         </w:rPr>
@@ -114,29 +114,27 @@
         <w:rPr>
           <w:b/>
           <w:bCs/>
-          <w:color w:val="FF0000"/>
+          <w:color w:val="4472C4" w:themeColor="accent1"/>
           <w:sz w:val="36"/>
           <w:szCs w:val="36"/>
         </w:rPr>
         <w:t xml:space="preserve">TP </w:t>
       </w:r>
-    </w:p>
-    <w:p>
-      <w:pPr>
-        <w:jc w:val="center"/>
-        <w:rPr>
-          <w:b/>
-          <w:bCs/>
-          <w:color w:val="FF0000"/>
+      <w:r>
+        <w:rPr>
+          <w:b/>
+          <w:bCs/>
+          <w:color w:val="4472C4" w:themeColor="accent1"/>
           <w:sz w:val="36"/>
           <w:szCs w:val="36"/>
         </w:rPr>
-      </w:pPr>
-      <w:r>
-        <w:rPr>
-          <w:b/>
-          <w:bCs/>
-          <w:color w:val="FF0000"/>
+        <w:t xml:space="preserve">- </w:t>
+      </w:r>
+      <w:r>
+        <w:rPr>
+          <w:b/>
+          <w:bCs/>
+          <w:color w:val="4472C4" w:themeColor="accent1"/>
           <w:sz w:val="36"/>
           <w:szCs w:val="36"/>
         </w:rPr>
@@ -339,11 +337,82 @@
       </w:pPr>
       <w:r>
         <w:rPr>
+          <w:noProof/>
+          <w:sz w:val="28"/>
+          <w:szCs w:val="28"/>
+        </w:rPr>
+        <w:drawing>
+          <wp:anchor distT="0" distB="0" distL="114300" distR="114300" simplePos="0" relativeHeight="251667456" behindDoc="0" locked="0" layoutInCell="1" allowOverlap="1" wp14:anchorId="17DABFAF" wp14:editId="100B4166">
+            <wp:simplePos x="0" y="0"/>
+            <wp:positionH relativeFrom="column">
+              <wp:posOffset>1157605</wp:posOffset>
+            </wp:positionH>
+            <wp:positionV relativeFrom="paragraph">
+              <wp:posOffset>217805</wp:posOffset>
+            </wp:positionV>
+            <wp:extent cx="3304536" cy="2480310"/>
+            <wp:effectExtent l="0" t="0" r="0" b="0"/>
+            <wp:wrapNone/>
+            <wp:docPr id="984701096" name="Image 1"/>
+            <wp:cNvGraphicFramePr>
+              <a:graphicFrameLocks xmlns:a="http://schemas.openxmlformats.org/drawingml/2006/main" noChangeAspect="1"/>
+            </wp:cNvGraphicFramePr>
+            <a:graphic xmlns:a="http://schemas.openxmlformats.org/drawingml/2006/main">
+              <a:graphicData uri="http://schemas.openxmlformats.org/drawingml/2006/picture">
+                <pic:pic xmlns:pic="http://schemas.openxmlformats.org/drawingml/2006/picture">
+                  <pic:nvPicPr>
+                    <pic:cNvPr id="0" name="Picture 2"/>
+                    <pic:cNvPicPr>
+                      <a:picLocks noChangeAspect="1" noChangeArrowheads="1"/>
+                    </pic:cNvPicPr>
+                  </pic:nvPicPr>
+                  <pic:blipFill>
+                    <a:blip r:embed="rId9" cstate="print">
+                      <a:extLst>
+                        <a:ext uri="{28A0092B-C50C-407E-A947-70E740481C1C}">
+                          <a14:useLocalDpi xmlns:a14="http://schemas.microsoft.com/office/drawing/2010/main" val="0"/>
+                        </a:ext>
+                      </a:extLst>
+                    </a:blip>
+                    <a:srcRect/>
+                    <a:stretch>
+                      <a:fillRect/>
+                    </a:stretch>
+                  </pic:blipFill>
+                  <pic:spPr bwMode="auto">
+                    <a:xfrm>
+                      <a:off x="0" y="0"/>
+                      <a:ext cx="3304536" cy="2480310"/>
+                    </a:xfrm>
+                    <a:prstGeom prst="rect">
+                      <a:avLst/>
+                    </a:prstGeom>
+                    <a:noFill/>
+                  </pic:spPr>
+                </pic:pic>
+              </a:graphicData>
+            </a:graphic>
+          </wp:anchor>
+        </w:drawing>
+      </w:r>
+      <w:r>
+        <w:rPr>
           <w:sz w:val="28"/>
           <w:szCs w:val="28"/>
         </w:rPr>
         <w:tab/>
       </w:r>
+    </w:p>
+    <w:p>
+      <w:pPr>
+        <w:tabs>
+          <w:tab w:val="left" w:pos="1050"/>
+        </w:tabs>
+        <w:rPr>
+          <w:sz w:val="28"/>
+          <w:szCs w:val="28"/>
+        </w:rPr>
+      </w:pPr>
     </w:p>
     <w:p>
       <w:pPr>
@@ -945,7 +1014,7 @@
                     </pic:cNvPicPr>
                   </pic:nvPicPr>
                   <pic:blipFill>
-                    <a:blip r:embed="rId9" cstate="print">
+                    <a:blip r:embed="rId10" cstate="print">
                       <a:extLst>
                         <a:ext uri="{28A0092B-C50C-407E-A947-70E740481C1C}">
                           <a14:useLocalDpi xmlns:a14="http://schemas.microsoft.com/office/drawing/2010/main" val="0"/>
@@ -1011,7 +1080,13 @@
         </w:tabs>
       </w:pPr>
       <w:r>
-        <w:t>L’objectif de ce deuxième TP est de sa familiariser avec les concepts de base de la  Conception Programmation Object (CPO). Un TP donc basé sur les liens d’héritages entre les classes (classes mères/filles)</w:t>
+        <w:t>L’objectif de ce deuxième TP est de s</w:t>
+      </w:r>
+      <w:r>
+        <w:t>e</w:t>
+      </w:r>
+      <w:r>
+        <w:t xml:space="preserve"> familiariser avec les concepts de base de la  Conception Programmation Object (CPO). Un TP donc basé sur les liens d’héritages entre les classes (classes mères/filles)</w:t>
       </w:r>
       <w:r>
         <w:t xml:space="preserve">, leur niveau de visibilité ainsi que le polymorphisme. </w:t>
@@ -1066,6 +1141,9 @@
         </w:tabs>
       </w:pPr>
       <w:r>
+        <w:rPr>
+          <w:noProof/>
+        </w:rPr>
         <w:drawing>
           <wp:anchor distT="0" distB="0" distL="114300" distR="114300" simplePos="0" relativeHeight="251664384" behindDoc="0" locked="0" layoutInCell="1" allowOverlap="1" wp14:anchorId="58FC0244" wp14:editId="16EFF58D">
             <wp:simplePos x="0" y="0"/>
@@ -1090,7 +1168,7 @@
                     <pic:cNvPicPr/>
                   </pic:nvPicPr>
                   <pic:blipFill>
-                    <a:blip r:embed="rId10">
+                    <a:blip r:embed="rId11">
                       <a:extLst>
                         <a:ext uri="{28A0092B-C50C-407E-A947-70E740481C1C}">
                           <a14:useLocalDpi xmlns:a14="http://schemas.microsoft.com/office/drawing/2010/main" val="0"/>
@@ -1267,6 +1345,13 @@
         <w:tabs>
           <w:tab w:val="left" w:pos="1050"/>
         </w:tabs>
+      </w:pPr>
+    </w:p>
+    <w:p>
+      <w:pPr>
+        <w:tabs>
+          <w:tab w:val="left" w:pos="1050"/>
+        </w:tabs>
         <w:rPr>
           <w:b/>
           <w:bCs/>
@@ -1834,6 +1919,7 @@
         <w:rPr>
           <w:b/>
           <w:bCs/>
+          <w:noProof/>
           <w:color w:val="FF0000"/>
           <w:sz w:val="28"/>
           <w:szCs w:val="28"/>
@@ -1863,7 +1949,7 @@
                     <pic:cNvPicPr/>
                   </pic:nvPicPr>
                   <pic:blipFill>
-                    <a:blip r:embed="rId11">
+                    <a:blip r:embed="rId12">
                       <a:extLst>
                         <a:ext uri="{28A0092B-C50C-407E-A947-70E740481C1C}">
                           <a14:useLocalDpi xmlns:a14="http://schemas.microsoft.com/office/drawing/2010/main" val="0"/>
@@ -2109,6 +2195,7 @@
         <w:rPr>
           <w:b/>
           <w:bCs/>
+          <w:noProof/>
           <w:color w:val="FF0000"/>
           <w:sz w:val="28"/>
           <w:szCs w:val="28"/>
@@ -2138,7 +2225,7 @@
                     <pic:cNvPicPr/>
                   </pic:nvPicPr>
                   <pic:blipFill>
-                    <a:blip r:embed="rId12">
+                    <a:blip r:embed="rId13">
                       <a:extLst>
                         <a:ext uri="{28A0092B-C50C-407E-A947-70E740481C1C}">
                           <a14:useLocalDpi xmlns:a14="http://schemas.microsoft.com/office/drawing/2010/main" val="0"/>
@@ -3213,8 +3300,8 @@
       </w:pPr>
     </w:p>
     <w:sectPr>
-      <w:headerReference w:type="default" r:id="rId13"/>
-      <w:footerReference w:type="default" r:id="rId14"/>
+      <w:headerReference w:type="default" r:id="rId14"/>
+      <w:footerReference w:type="default" r:id="rId15"/>
       <w:pgSz w:w="11906" w:h="16838"/>
       <w:pgMar w:top="1417" w:right="1417" w:bottom="1417" w:left="1417" w:header="708" w:footer="708" w:gutter="0"/>
       <w:cols w:space="708"/>

</xml_diff>